<commit_message>
CLM: Dos frases que añado y alguna tilde en el documento.
</commit_message>
<xml_diff>
--- a/Prueba Genially.docx
+++ b/Prueba Genially.docx
@@ -15,14 +15,7 @@
           <w:b/>
           <w:bCs/>
         </w:rPr>
-        <w:t>Título</w:t>
-      </w:r>
-      <w:r>
-        <w:rPr>
-          <w:b/>
-          <w:bCs/>
-        </w:rPr>
-        <w:t>:</w:t>
+        <w:t>Título:</w:t>
       </w:r>
       <w:r>
         <w:t xml:space="preserve"> </w:t>
@@ -72,20 +65,35 @@
           <w:b/>
           <w:bCs/>
         </w:rPr>
-        <w:t>Prioridad</w:t>
-      </w:r>
+        <w:t>Prioridad:</w:t>
+      </w:r>
+      <w:r>
+        <w:t xml:space="preserve"> </w:t>
+      </w:r>
+      <w:r>
+        <w:t>Baja</w:t>
+      </w:r>
+    </w:p>
+    <w:p>
+      <w:pPr>
+        <w:pStyle w:val="Prrafodelista"/>
+        <w:numPr>
+          <w:ilvl w:val="0"/>
+          <w:numId w:val="2"/>
+        </w:numPr>
+      </w:pPr>
       <w:r>
         <w:rPr>
           <w:b/>
           <w:bCs/>
         </w:rPr>
-        <w:t>:</w:t>
+        <w:t>Navegador y sistema operativo:</w:t>
       </w:r>
       <w:r>
         <w:t xml:space="preserve"> </w:t>
       </w:r>
       <w:r>
-        <w:t>Baja</w:t>
+        <w:t>Google Chrome – Windows 10</w:t>
       </w:r>
     </w:p>
     <w:p>
@@ -101,75 +109,32 @@
           <w:b/>
           <w:bCs/>
         </w:rPr>
-        <w:t>Navegador y sistema operativo</w:t>
-      </w:r>
+        <w:t>Condiciones previas:</w:t>
+      </w:r>
+      <w:r>
+        <w:t xml:space="preserve"> Conexión a internet y navegador </w:t>
+      </w:r>
+      <w:r>
+        <w:t xml:space="preserve">Google </w:t>
+      </w:r>
+      <w:r>
+        <w:t>Chrome instalado.</w:t>
+      </w:r>
+    </w:p>
+    <w:p>
+      <w:pPr>
+        <w:pStyle w:val="Prrafodelista"/>
+        <w:numPr>
+          <w:ilvl w:val="0"/>
+          <w:numId w:val="2"/>
+        </w:numPr>
+      </w:pPr>
       <w:r>
         <w:rPr>
           <w:b/>
           <w:bCs/>
         </w:rPr>
-        <w:t>:</w:t>
-      </w:r>
-      <w:r>
-        <w:t xml:space="preserve"> </w:t>
-      </w:r>
-      <w:r>
-        <w:t>Google Chrome – Windows 10</w:t>
-      </w:r>
-    </w:p>
-    <w:p>
-      <w:pPr>
-        <w:pStyle w:val="Prrafodelista"/>
-        <w:numPr>
-          <w:ilvl w:val="0"/>
-          <w:numId w:val="2"/>
-        </w:numPr>
-      </w:pPr>
-      <w:r>
-        <w:rPr>
-          <w:b/>
-          <w:bCs/>
-        </w:rPr>
-        <w:t>Condiciones previas</w:t>
-      </w:r>
-      <w:r>
-        <w:rPr>
-          <w:b/>
-          <w:bCs/>
-        </w:rPr>
-        <w:t>:</w:t>
-      </w:r>
-      <w:r>
-        <w:t xml:space="preserve"> Conexión a internet y navegador </w:t>
-      </w:r>
-      <w:r>
-        <w:t xml:space="preserve">Google </w:t>
-      </w:r>
-      <w:r>
-        <w:t>Chrome instalado.</w:t>
-      </w:r>
-    </w:p>
-    <w:p>
-      <w:pPr>
-        <w:pStyle w:val="Prrafodelista"/>
-        <w:numPr>
-          <w:ilvl w:val="0"/>
-          <w:numId w:val="2"/>
-        </w:numPr>
-      </w:pPr>
-      <w:r>
-        <w:rPr>
-          <w:b/>
-          <w:bCs/>
-        </w:rPr>
-        <w:t>Descripción</w:t>
-      </w:r>
-      <w:r>
-        <w:rPr>
-          <w:b/>
-          <w:bCs/>
-        </w:rPr>
-        <w:t>:</w:t>
+        <w:t>Descripción:</w:t>
       </w:r>
       <w:r>
         <w:t xml:space="preserve"> </w:t>
@@ -237,29 +202,17 @@
           </w:tcPr>
           <w:p>
             <w:r>
-              <w:t>Se v</w:t>
-            </w:r>
-            <w:r>
-              <w:t>isit</w:t>
-            </w:r>
-            <w:r>
-              <w:t>a</w:t>
-            </w:r>
-            <w:r>
-              <w:t xml:space="preserve"> la web de Genially.</w:t>
-            </w:r>
-          </w:p>
-        </w:tc>
-        <w:tc>
-          <w:tcPr>
-            <w:tcW w:w="4247" w:type="dxa"/>
-          </w:tcPr>
-          <w:p>
-            <w:r>
-              <w:t>La página se muestra correctamente en el navegador</w:t>
-            </w:r>
-            <w:r>
-              <w:t>, comprobando que pasando el cursor encima de los elementos del nav cambia su color.</w:t>
+              <w:t>Se visita la web de Genially.</w:t>
+            </w:r>
+          </w:p>
+        </w:tc>
+        <w:tc>
+          <w:tcPr>
+            <w:tcW w:w="4247" w:type="dxa"/>
+          </w:tcPr>
+          <w:p>
+            <w:r>
+              <w:t>La página se muestra correctamente en el navegador, comprobando que pasando el cursor encima de los elementos del nav cambia su color.</w:t>
             </w:r>
           </w:p>
         </w:tc>
@@ -308,10 +261,32 @@
           </w:tcPr>
           <w:p>
             <w:r>
+              <w:t>Se pulsa sobre “Crear”</w:t>
+            </w:r>
+          </w:p>
+        </w:tc>
+        <w:tc>
+          <w:tcPr>
+            <w:tcW w:w="4247" w:type="dxa"/>
+          </w:tcPr>
+          <w:p>
+            <w:r>
+              <w:t>Se comprueba que se despliega un menú con varias opciones para elegir y pasando el cursor sobre cada una de ellas aparece el cursor con forma de mano, apareciendo el elemento seleccionado con un color de fondo y teniendo un enlace que vaya hacia la página deseada. Los elementos hasta la barra divisora deben tener iconos alineados.</w:t>
+            </w:r>
+          </w:p>
+        </w:tc>
+      </w:tr>
+      <w:tr>
+        <w:tc>
+          <w:tcPr>
+            <w:tcW w:w="4247" w:type="dxa"/>
+          </w:tcPr>
+          <w:p>
+            <w:r>
               <w:t>Se pulsa sobre “</w:t>
             </w:r>
             <w:r>
-              <w:t>Crear</w:t>
+              <w:t>Por qué Genially</w:t>
             </w:r>
             <w:r>
               <w:t>”</w:t>
@@ -324,10 +299,7 @@
           </w:tcPr>
           <w:p>
             <w:r>
-              <w:t>Se comprueba que se despliega un menú con varias opciones para elegir y pasando el cursor sobre cada una de ellas aparece el cursor con forma de mano, apareciendo el elemento seleccionado con un color de fondo y teniendo un enlace que vaya hacia la página deseada.</w:t>
-            </w:r>
-            <w:r>
-              <w:t xml:space="preserve"> Los elementos hasta la barra divisora deben tener iconos alineados.</w:t>
+              <w:t>Se comprueba que cambia el color de la letra y tiene enlace que vaya hacia la página deseada.</w:t>
             </w:r>
           </w:p>
         </w:tc>
@@ -342,7 +314,7 @@
               <w:t>Se pulsa sobre “</w:t>
             </w:r>
             <w:r>
-              <w:t>Por qué Genially</w:t>
+              <w:t>Planes</w:t>
             </w:r>
             <w:r>
               <w:t>”</w:t>
@@ -367,10 +339,32 @@
           </w:tcPr>
           <w:p>
             <w:r>
+              <w:t>Se pulsa sobre “ACCEDER”</w:t>
+            </w:r>
+          </w:p>
+        </w:tc>
+        <w:tc>
+          <w:tcPr>
+            <w:tcW w:w="4247" w:type="dxa"/>
+          </w:tcPr>
+          <w:p>
+            <w:r>
+              <w:t>Se comprueba que cambia el formato del botón aclarándolo los bordes y la letra.</w:t>
+            </w:r>
+          </w:p>
+        </w:tc>
+      </w:tr>
+      <w:tr>
+        <w:tc>
+          <w:tcPr>
+            <w:tcW w:w="4247" w:type="dxa"/>
+          </w:tcPr>
+          <w:p>
+            <w:r>
               <w:t>Se pulsa sobre “</w:t>
             </w:r>
             <w:r>
-              <w:t>Planes</w:t>
+              <w:t>REGÍSTRATE</w:t>
             </w:r>
             <w:r>
               <w:t>”</w:t>
@@ -383,63 +377,7 @@
           </w:tcPr>
           <w:p>
             <w:r>
-              <w:t>Se comprueba que cambia el color de la letra y tiene enlace que vaya hacia la página deseada.</w:t>
-            </w:r>
-          </w:p>
-        </w:tc>
-      </w:tr>
-      <w:tr>
-        <w:tc>
-          <w:tcPr>
-            <w:tcW w:w="4247" w:type="dxa"/>
-          </w:tcPr>
-          <w:p>
-            <w:r>
-              <w:t>Se pulsa sobre “ACCEDER”</w:t>
-            </w:r>
-          </w:p>
-        </w:tc>
-        <w:tc>
-          <w:tcPr>
-            <w:tcW w:w="4247" w:type="dxa"/>
-          </w:tcPr>
-          <w:p>
-            <w:r>
-              <w:t xml:space="preserve">Se comprueba </w:t>
-            </w:r>
-            <w:r>
-              <w:t>que cambia el formato del botón aclarándolo los bordes y la letra.</w:t>
-            </w:r>
-          </w:p>
-        </w:tc>
-      </w:tr>
-      <w:tr>
-        <w:tc>
-          <w:tcPr>
-            <w:tcW w:w="4247" w:type="dxa"/>
-          </w:tcPr>
-          <w:p>
-            <w:r>
-              <w:t>Se pulsa sobre “</w:t>
-            </w:r>
-            <w:r>
-              <w:t>REGÍSTRATE</w:t>
-            </w:r>
-            <w:r>
-              <w:t>”</w:t>
-            </w:r>
-          </w:p>
-        </w:tc>
-        <w:tc>
-          <w:tcPr>
-            <w:tcW w:w="4247" w:type="dxa"/>
-          </w:tcPr>
-          <w:p>
-            <w:r>
-              <w:t>Se comprueba que cambia el formato del botón</w:t>
-            </w:r>
-            <w:r>
-              <w:t xml:space="preserve"> haciendo el azul más oscuro.</w:t>
+              <w:t>Se comprueba que cambia el formato del botón haciendo el azul más oscuro.</w:t>
             </w:r>
           </w:p>
         </w:tc>
@@ -507,7 +445,13 @@
         </w:numPr>
       </w:pPr>
       <w:r>
-        <w:t>Encontré un error en los hiperenlaces del ultimo paso, lo pongo aquí en la prueba, no es bloqueante, pero la menciono.</w:t>
+        <w:t xml:space="preserve">Encontré un error en los hiperenlaces del </w:t>
+      </w:r>
+      <w:r>
+        <w:t>último</w:t>
+      </w:r>
+      <w:r>
+        <w:t xml:space="preserve"> paso, lo pongo aquí en la prueba, no es bloqueante, pero la menciono.</w:t>
       </w:r>
     </w:p>
     <w:p>
@@ -699,13 +643,7 @@
         <w:t xml:space="preserve"> </w:t>
       </w:r>
       <w:r>
-        <w:t xml:space="preserve">CASO </w:t>
-      </w:r>
-      <w:r>
-        <w:t>2</w:t>
-      </w:r>
-      <w:r>
-        <w:t xml:space="preserve">: </w:t>
+        <w:t xml:space="preserve">CASO 2: </w:t>
       </w:r>
       <w:r>
         <w:t>[INICIO] Política</w:t>
@@ -927,10 +865,7 @@
           </w:tcPr>
           <w:p>
             <w:r>
-              <w:t xml:space="preserve">Se comprueba que se despliega los idiomas de la web </w:t>
-            </w:r>
-            <w:r>
-              <w:t>y aparece seleccionado “Español”</w:t>
+              <w:t>Se comprueba que se despliega los idiomas de la web y aparece seleccionado “Español”</w:t>
             </w:r>
           </w:p>
         </w:tc>
@@ -967,29 +902,17 @@
           </w:tcPr>
           <w:p>
             <w:r>
-              <w:t>Se pulsa sobre “</w:t>
-            </w:r>
-            <w:r>
-              <w:t>EN</w:t>
-            </w:r>
-            <w:r>
-              <w:t>”</w:t>
-            </w:r>
-          </w:p>
-        </w:tc>
-        <w:tc>
-          <w:tcPr>
-            <w:tcW w:w="4247" w:type="dxa"/>
-          </w:tcPr>
-          <w:p>
-            <w:r>
-              <w:t>Se comprueba que se despliega los idiomas de la web y aparece seleccionado “</w:t>
-            </w:r>
-            <w:r>
-              <w:t>English</w:t>
-            </w:r>
-            <w:r>
-              <w:t>”</w:t>
+              <w:t>Se pulsa sobre “EN”</w:t>
+            </w:r>
+          </w:p>
+        </w:tc>
+        <w:tc>
+          <w:tcPr>
+            <w:tcW w:w="4247" w:type="dxa"/>
+          </w:tcPr>
+          <w:p>
+            <w:r>
+              <w:t>Se comprueba que se despliega los idiomas de la web y aparece seleccionado “English”</w:t>
             </w:r>
           </w:p>
         </w:tc>
@@ -1021,39 +944,19 @@
                 <w:color w:val="000000" w:themeColor="text1"/>
                 <w:highlight w:val="red"/>
               </w:rPr>
-              <w:t xml:space="preserve">Se comprueba que aparece traducido en </w:t>
-            </w:r>
-            <w:r>
-              <w:rPr>
-                <w:color w:val="000000" w:themeColor="text1"/>
-                <w:highlight w:val="red"/>
-              </w:rPr>
-              <w:t>Frances</w:t>
-            </w:r>
-            <w:r>
-              <w:rPr>
-                <w:color w:val="000000" w:themeColor="text1"/>
-                <w:highlight w:val="red"/>
-              </w:rPr>
-              <w:t xml:space="preserve"> el div flotante de la Política de Cookies.</w:t>
-            </w:r>
-          </w:p>
-        </w:tc>
-      </w:tr>
-      <w:tr>
-        <w:tc>
-          <w:tcPr>
-            <w:tcW w:w="4247" w:type="dxa"/>
-          </w:tcPr>
-          <w:p>
-            <w:r>
-              <w:t>Se pulsa sobre “</w:t>
-            </w:r>
-            <w:r>
-              <w:t>FR</w:t>
-            </w:r>
-            <w:r>
-              <w:t>”</w:t>
+              <w:t>Se comprueba que aparece traducido en Frances el div flotante de la Política de Cookies.</w:t>
+            </w:r>
+          </w:p>
+        </w:tc>
+      </w:tr>
+      <w:tr>
+        <w:tc>
+          <w:tcPr>
+            <w:tcW w:w="4247" w:type="dxa"/>
+          </w:tcPr>
+          <w:p>
+            <w:r>
+              <w:t>Se pulsa sobre “FR”</w:t>
             </w:r>
           </w:p>
         </w:tc>
@@ -1071,53 +974,29 @@
               <w:rPr>
                 <w:highlight w:val="red"/>
               </w:rPr>
-              <w:t>Se comprueba que se despliega los idiomas de la web y aparece seleccionado “</w:t>
-            </w:r>
-            <w:r>
-              <w:rPr>
-                <w:highlight w:val="red"/>
-              </w:rPr>
-              <w:t>Frances</w:t>
-            </w:r>
-            <w:r>
-              <w:rPr>
-                <w:highlight w:val="red"/>
-              </w:rPr>
-              <w:t>”</w:t>
-            </w:r>
-          </w:p>
-        </w:tc>
-      </w:tr>
-      <w:tr>
-        <w:tc>
-          <w:tcPr>
-            <w:tcW w:w="4247" w:type="dxa"/>
-          </w:tcPr>
-          <w:p>
-            <w:r>
-              <w:t>Se pulsa sobre “</w:t>
-            </w:r>
-            <w:r>
-              <w:t>Español</w:t>
-            </w:r>
-            <w:r>
-              <w:t>”</w:t>
-            </w:r>
-          </w:p>
-        </w:tc>
-        <w:tc>
-          <w:tcPr>
-            <w:tcW w:w="4247" w:type="dxa"/>
-          </w:tcPr>
-          <w:p>
-            <w:r>
-              <w:t xml:space="preserve">Se comprueba que aparece traducido en </w:t>
-            </w:r>
-            <w:r>
-              <w:t>Español</w:t>
-            </w:r>
-            <w:r>
-              <w:t xml:space="preserve"> el div flotante de la Política de Cookies.</w:t>
+              <w:t>Se comprueba que se despliega los idiomas de la web y aparece seleccionado “Frances”</w:t>
+            </w:r>
+          </w:p>
+        </w:tc>
+      </w:tr>
+      <w:tr>
+        <w:tc>
+          <w:tcPr>
+            <w:tcW w:w="4247" w:type="dxa"/>
+          </w:tcPr>
+          <w:p>
+            <w:r>
+              <w:t>Se pulsa sobre “Español”</w:t>
+            </w:r>
+          </w:p>
+        </w:tc>
+        <w:tc>
+          <w:tcPr>
+            <w:tcW w:w="4247" w:type="dxa"/>
+          </w:tcPr>
+          <w:p>
+            <w:r>
+              <w:t>Se comprueba que aparece traducido en Español el div flotante de la Política de Cookies.</w:t>
             </w:r>
           </w:p>
         </w:tc>
@@ -1153,19 +1032,7 @@
               <w:rPr>
                 <w:highlight w:val="red"/>
               </w:rPr>
-              <w:t>Se comprueba que se despliega los idiomas de la web y aparece seleccionado “</w:t>
-            </w:r>
-            <w:r>
-              <w:rPr>
-                <w:highlight w:val="red"/>
-              </w:rPr>
-              <w:t>Español</w:t>
-            </w:r>
-            <w:r>
-              <w:rPr>
-                <w:highlight w:val="red"/>
-              </w:rPr>
-              <w:t>”</w:t>
+              <w:t>Se comprueba que se despliega los idiomas de la web y aparece seleccionado “Español”</w:t>
             </w:r>
           </w:p>
         </w:tc>
@@ -1197,16 +1064,7 @@
         </w:numPr>
       </w:pPr>
       <w:r>
-        <w:t xml:space="preserve">Al pasar la plataforma al idioma </w:t>
-      </w:r>
-      <w:r>
-        <w:t xml:space="preserve">Frances, </w:t>
-      </w:r>
-      <w:r>
-        <w:t>el div de cookies no aparece traducido</w:t>
-      </w:r>
-      <w:r>
-        <w:t xml:space="preserve"> y no </w:t>
+        <w:t xml:space="preserve">Al pasar la plataforma al idioma Frances, el div de cookies no aparece traducido y no </w:t>
       </w:r>
       <w:r>
         <w:t>aparece</w:t>
@@ -1230,13 +1088,7 @@
         </w:numPr>
       </w:pPr>
       <w:r>
-        <w:t xml:space="preserve">Al pasar la plataforma al idioma </w:t>
-      </w:r>
-      <w:r>
-        <w:t>Español</w:t>
-      </w:r>
-      <w:r>
-        <w:t xml:space="preserve">, </w:t>
+        <w:t xml:space="preserve">Al pasar la plataforma al idioma Español, </w:t>
       </w:r>
       <w:r>
         <w:t>no aparece checked en el selector de idiomas</w:t>
@@ -1394,13 +1246,7 @@
         <w:t xml:space="preserve"> </w:t>
       </w:r>
       <w:r>
-        <w:t xml:space="preserve">CASO </w:t>
-      </w:r>
-      <w:r>
-        <w:t>3</w:t>
-      </w:r>
-      <w:r>
-        <w:t xml:space="preserve">: </w:t>
+        <w:t xml:space="preserve">CASO 3: </w:t>
       </w:r>
       <w:r>
         <w:t xml:space="preserve">[INICIO] </w:t>
@@ -1625,10 +1471,7 @@
           </w:tcPr>
           <w:p>
             <w:r>
-              <w:t>Se comprueba que se despliega los idiomas de la web</w:t>
-            </w:r>
-            <w:r>
-              <w:t>.</w:t>
+              <w:t>Se comprueba que se despliega los idiomas de la web.</w:t>
             </w:r>
           </w:p>
         </w:tc>
@@ -1662,10 +1505,7 @@
           </w:tcPr>
           <w:p>
             <w:r>
-              <w:t xml:space="preserve">Se </w:t>
-            </w:r>
-            <w:r>
-              <w:t>modifica añadiéndole /pruebaQA</w:t>
+              <w:t>Se modifica añadiéndole /pruebaQA</w:t>
             </w:r>
           </w:p>
         </w:tc>
@@ -1709,13 +1549,7 @@
           </w:tcPr>
           <w:p>
             <w:r>
-              <w:t>Se pulsa sobre “</w:t>
-            </w:r>
-            <w:r>
-              <w:t>ES</w:t>
-            </w:r>
-            <w:r>
-              <w:t>”</w:t>
+              <w:t>Se pulsa sobre “ES”</w:t>
             </w:r>
           </w:p>
         </w:tc>
@@ -1841,13 +1675,7 @@
           </w:tcPr>
           <w:p>
             <w:r>
-              <w:t>Se pulsa sobre “</w:t>
-            </w:r>
-            <w:r>
-              <w:t>Español</w:t>
-            </w:r>
-            <w:r>
-              <w:t>”</w:t>
+              <w:t>Se pulsa sobre “Español”</w:t>
             </w:r>
           </w:p>
         </w:tc>
@@ -1914,13 +1742,7 @@
         <w:t>Título:</w:t>
       </w:r>
       <w:r>
-        <w:t xml:space="preserve"> CASO </w:t>
-      </w:r>
-      <w:r>
-        <w:t>4</w:t>
-      </w:r>
-      <w:r>
-        <w:t xml:space="preserve">: </w:t>
+        <w:t xml:space="preserve"> CASO 4: </w:t>
       </w:r>
       <w:r>
         <w:t>[</w:t>
@@ -2110,10 +1932,7 @@
           </w:tcPr>
           <w:p>
             <w:r>
-              <w:t>Se visita la web de Genially</w:t>
-            </w:r>
-            <w:r>
-              <w:t xml:space="preserve"> en modo incognito del navegador.</w:t>
+              <w:t>Se visita la web de Genially en modo incognito del navegador.</w:t>
             </w:r>
           </w:p>
         </w:tc>
@@ -2218,13 +2037,7 @@
           </w:tcPr>
           <w:p>
             <w:r>
-              <w:t>Se pulsa sobre “</w:t>
-            </w:r>
-            <w:r>
-              <w:t>Aceptar todas las cookies</w:t>
-            </w:r>
-            <w:r>
-              <w:t>”</w:t>
+              <w:t>Se pulsa sobre “Aceptar todas las cookies”</w:t>
             </w:r>
           </w:p>
         </w:tc>
@@ -2262,19 +2075,7 @@
           </w:tcPr>
           <w:p>
             <w:r>
-              <w:t xml:space="preserve">Se comprueba que </w:t>
-            </w:r>
-            <w:r>
-              <w:t>no aparece la</w:t>
-            </w:r>
-            <w:r>
-              <w:t xml:space="preserve"> </w:t>
-            </w:r>
-            <w:r>
-              <w:t>Política</w:t>
-            </w:r>
-            <w:r>
-              <w:t xml:space="preserve"> de Cookies.</w:t>
+              <w:t>Se comprueba que no aparece la Política de Cookies.</w:t>
             </w:r>
           </w:p>
         </w:tc>
@@ -2357,25 +2158,7 @@
         <w:t>Título:</w:t>
       </w:r>
       <w:r>
-        <w:t xml:space="preserve"> CASO </w:t>
-      </w:r>
-      <w:r>
-        <w:t>5</w:t>
-      </w:r>
-      <w:r>
-        <w:t>: [</w:t>
-      </w:r>
-      <w:r>
-        <w:t>Política</w:t>
-      </w:r>
-      <w:r>
-        <w:t xml:space="preserve"> de Cookies] </w:t>
-      </w:r>
-      <w:r>
-        <w:t>Enlaces en Política de cookies</w:t>
-      </w:r>
-      <w:r>
-        <w:t>.</w:t>
+        <w:t xml:space="preserve"> CASO 5: [Política de Cookies] Enlaces en Política de cookies.</w:t>
       </w:r>
     </w:p>
     <w:p>
@@ -2494,7 +2277,13 @@
         <w:t xml:space="preserve"> </w:t>
       </w:r>
       <w:r>
-        <w:t>En este caso queremos comprobar que, al seleccionar un idioma, el enlace de políticas de cookies va a la pagina de cookies de su idioma.</w:t>
+        <w:t xml:space="preserve">En este caso queremos comprobar que, al seleccionar un idioma, el enlace de políticas de cookies va a la </w:t>
+      </w:r>
+      <w:r>
+        <w:t>página</w:t>
+      </w:r>
+      <w:r>
+        <w:t xml:space="preserve"> de cookies de su idioma.</w:t>
       </w:r>
     </w:p>
     <w:tbl>
@@ -2566,25 +2355,19 @@
           </w:tcPr>
           <w:p>
             <w:r>
-              <w:t>La página se muestra correctamente en el navegador</w:t>
-            </w:r>
-            <w:r>
-              <w:t>.</w:t>
-            </w:r>
-          </w:p>
-        </w:tc>
-      </w:tr>
-      <w:tr>
-        <w:tc>
-          <w:tcPr>
-            <w:tcW w:w="4247" w:type="dxa"/>
-          </w:tcPr>
-          <w:p>
-            <w:r>
-              <w:t xml:space="preserve">Se pulsa sobre </w:t>
-            </w:r>
-            <w:r>
-              <w:t>el enlace “política de cookies” que se encuentra al final del párrafo.</w:t>
+              <w:t>La página se muestra correctamente en el navegador.</w:t>
+            </w:r>
+          </w:p>
+        </w:tc>
+      </w:tr>
+      <w:tr>
+        <w:tc>
+          <w:tcPr>
+            <w:tcW w:w="4247" w:type="dxa"/>
+          </w:tcPr>
+          <w:p>
+            <w:r>
+              <w:t>Se pulsa sobre el enlace “política de cookies” que se encuentra al final del párrafo.</w:t>
             </w:r>
           </w:p>
         </w:tc>
@@ -2713,28 +2496,19 @@
           </w:tcPr>
           <w:p>
             <w:r>
-              <w:t>Se comprueba que se va al index de la web</w:t>
-            </w:r>
-            <w:r>
-              <w:t xml:space="preserve"> y aparece la web en Ingles.</w:t>
-            </w:r>
-          </w:p>
-        </w:tc>
-      </w:tr>
-      <w:tr>
-        <w:tc>
-          <w:tcPr>
-            <w:tcW w:w="4247" w:type="dxa"/>
-          </w:tcPr>
-          <w:p>
-            <w:r>
-              <w:t>Se pulsa sobre “E</w:t>
-            </w:r>
-            <w:r>
-              <w:t>N</w:t>
-            </w:r>
-            <w:r>
-              <w:t>”</w:t>
+              <w:t>Se comprueba que se va al index de la web y aparece la web en Ingles.</w:t>
+            </w:r>
+          </w:p>
+        </w:tc>
+      </w:tr>
+      <w:tr>
+        <w:tc>
+          <w:tcPr>
+            <w:tcW w:w="4247" w:type="dxa"/>
+          </w:tcPr>
+          <w:p>
+            <w:r>
+              <w:t>Se pulsa sobre “EN”</w:t>
             </w:r>
           </w:p>
         </w:tc>
@@ -2797,19 +2571,7 @@
               <w:rPr>
                 <w:highlight w:val="red"/>
               </w:rPr>
-              <w:t xml:space="preserve">Se comprueba que se va al apartado de cookies y aparece el texto en </w:t>
-            </w:r>
-            <w:r>
-              <w:rPr>
-                <w:highlight w:val="red"/>
-              </w:rPr>
-              <w:t>frances</w:t>
-            </w:r>
-            <w:r>
-              <w:rPr>
-                <w:highlight w:val="red"/>
-              </w:rPr>
-              <w:t>.</w:t>
+              <w:t>Se comprueba que se va al apartado de cookies y aparece el texto en frances.</w:t>
             </w:r>
           </w:p>
         </w:tc>
@@ -2831,13 +2593,7 @@
           </w:tcPr>
           <w:p>
             <w:r>
-              <w:t xml:space="preserve">Se comprueba que se va al index de la web y aparece la web en </w:t>
-            </w:r>
-            <w:r>
-              <w:t>frances</w:t>
-            </w:r>
-            <w:r>
-              <w:t>.</w:t>
+              <w:t>Se comprueba que se va al index de la web y aparece la web en frances.</w:t>
             </w:r>
           </w:p>
         </w:tc>
@@ -3471,6 +3227,7 @@
     <w:lsdException w:name="HTML Sample" w:semiHidden="1" w:unhideWhenUsed="1"/>
     <w:lsdException w:name="HTML Typewriter" w:semiHidden="1" w:unhideWhenUsed="1"/>
     <w:lsdException w:name="HTML Variable" w:semiHidden="1" w:unhideWhenUsed="1"/>
+    <w:lsdException w:name="Normal Table" w:semiHidden="1" w:unhideWhenUsed="1"/>
     <w:lsdException w:name="annotation subject" w:semiHidden="1" w:unhideWhenUsed="1"/>
     <w:lsdException w:name="No List" w:semiHidden="1" w:unhideWhenUsed="1"/>
     <w:lsdException w:name="Outline List 1" w:semiHidden="1" w:unhideWhenUsed="1"/>
@@ -3517,8 +3274,10 @@
     <w:lsdException w:name="Table Subtle 2" w:semiHidden="1" w:unhideWhenUsed="1"/>
     <w:lsdException w:name="Table Web 1" w:semiHidden="1" w:unhideWhenUsed="1"/>
     <w:lsdException w:name="Table Web 2" w:semiHidden="1" w:unhideWhenUsed="1"/>
+    <w:lsdException w:name="Table Web 3" w:semiHidden="1" w:unhideWhenUsed="1"/>
     <w:lsdException w:name="Balloon Text" w:semiHidden="1" w:unhideWhenUsed="1"/>
     <w:lsdException w:name="Table Grid" w:uiPriority="39"/>
+    <w:lsdException w:name="Table Theme" w:semiHidden="1" w:unhideWhenUsed="1"/>
     <w:lsdException w:name="Placeholder Text" w:semiHidden="1"/>
     <w:lsdException w:name="No Spacing" w:uiPriority="1" w:qFormat="1"/>
     <w:lsdException w:name="Light Shading" w:uiPriority="60"/>

</xml_diff>